<commit_message>
Various nits after a class where everyone ended at diff times
Some students fly through and others really struggle. By adding more
non-bonus questions, it both fills the strong student's time and
provides easier scaling for the weaker students.
</commit_message>
<xml_diff>
--- a/CourseMaterials/04_recursion/01_scratch_variables/variables_2_worksheet.docx
+++ b/CourseMaterials/04_recursion/01_scratch_variables/variables_2_worksheet.docx
@@ -85,7 +85,21 @@
           <w:rFonts w:ascii="Garamond" w:hAnsi="Garamond"/>
           <w:color w:val="000000"/>
         </w:rPr>
-        <w:t xml:space="preserve"> do simple calculations and tasks. Today we’re going to combine the </w:t>
+        <w:t xml:space="preserve"> do </w:t>
+      </w:r>
+      <w:r>
+        <w:rPr>
+          <w:rFonts w:ascii="Garamond" w:hAnsi="Garamond"/>
+          <w:color w:val="000000"/>
+        </w:rPr>
+        <w:t>boring</w:t>
+      </w:r>
+      <w:r>
+        <w:rPr>
+          <w:rFonts w:ascii="Garamond" w:hAnsi="Garamond"/>
+          <w:color w:val="000000"/>
+        </w:rPr>
+        <w:t xml:space="preserve"> calculations and tasks. Today we’re going to combine the </w:t>
       </w:r>
       <w:r>
         <w:rPr>
@@ -527,7 +541,30 @@
           <w:rFonts w:ascii="Garamond" w:hAnsi="Garamond"/>
           <w:color w:val="000000"/>
         </w:rPr>
-        <w:t xml:space="preserve"> block. Create a program like the one seen below:</w:t>
+        <w:t xml:space="preserve"> block. Create a program </w:t>
+      </w:r>
+      <w:r>
+        <w:rPr>
+          <w:rFonts w:ascii="Garamond" w:hAnsi="Garamond"/>
+          <w:color w:val="000000"/>
+          <w:u w:val="single"/>
+        </w:rPr>
+        <w:t xml:space="preserve">exactly </w:t>
+      </w:r>
+      <w:r>
+        <w:rPr>
+          <w:rFonts w:ascii="Garamond" w:hAnsi="Garamond"/>
+          <w:color w:val="000000"/>
+          <w:u w:val="single"/>
+        </w:rPr>
+        <w:t>like</w:t>
+      </w:r>
+      <w:r>
+        <w:rPr>
+          <w:rFonts w:ascii="Garamond" w:hAnsi="Garamond"/>
+          <w:color w:val="000000"/>
+        </w:rPr>
+        <w:t xml:space="preserve"> the one seen below:</w:t>
       </w:r>
     </w:p>
     <w:p>
@@ -539,6 +576,16 @@
           <w:color w:val="000000"/>
         </w:rPr>
       </w:pPr>
+    </w:p>
+    <w:p>
+      <w:pPr>
+        <w:pStyle w:val="Standard"/>
+        <w:jc w:val="center"/>
+        <w:rPr>
+          <w:rFonts w:ascii="Garamond" w:hAnsi="Garamond"/>
+          <w:color w:val="000000"/>
+        </w:rPr>
+      </w:pPr>
       <w:r>
         <w:rPr>
           <w:rFonts w:ascii="Garamond" w:hAnsi="Garamond"/>
@@ -546,10 +593,10 @@
           <w:color w:val="000000"/>
         </w:rPr>
         <w:drawing>
-          <wp:inline distT="0" distB="0" distL="0" distR="0" wp14:anchorId="446FF288" wp14:editId="29D8C313">
-            <wp:extent cx="2870200" cy="1473737"/>
-            <wp:effectExtent l="0" t="0" r="0" b="0"/>
-            <wp:docPr id="1521738800" name="Picture 1" descr="A screenshot of a chat&#10;&#10;Description automatically generated"/>
+          <wp:inline distT="0" distB="0" distL="0" distR="0" wp14:anchorId="510707D5" wp14:editId="27F9A7B4">
+            <wp:extent cx="2904067" cy="1485852"/>
+            <wp:effectExtent l="0" t="0" r="4445" b="635"/>
+            <wp:docPr id="8434020" name="Picture 1" descr="A screenshot of a computer game&#10;&#10;Description automatically generated"/>
             <wp:cNvGraphicFramePr>
               <a:graphicFrameLocks xmlns:a="http://schemas.openxmlformats.org/drawingml/2006/main" noChangeAspect="1"/>
             </wp:cNvGraphicFramePr>
@@ -557,11 +604,11 @@
               <a:graphicData uri="http://schemas.openxmlformats.org/drawingml/2006/picture">
                 <pic:pic xmlns:pic="http://schemas.openxmlformats.org/drawingml/2006/picture">
                   <pic:nvPicPr>
-                    <pic:cNvPr id="1521738800" name="Picture 1" descr="A screenshot of a chat&#10;&#10;Description automatically generated"/>
+                    <pic:cNvPr id="8434020" name="Picture 1" descr="A screenshot of a computer game&#10;&#10;Description automatically generated"/>
                     <pic:cNvPicPr/>
                   </pic:nvPicPr>
                   <pic:blipFill>
-                    <a:blip r:embed="rId8">
+                    <a:blip r:embed="rId8" cstate="print">
                       <a:extLst>
                         <a:ext uri="{28A0092B-C50C-407E-A947-70E740481C1C}">
                           <a14:useLocalDpi xmlns:a14="http://schemas.microsoft.com/office/drawing/2010/main" val="0"/>
@@ -575,7 +622,7 @@
                   <pic:spPr>
                     <a:xfrm>
                       <a:off x="0" y="0"/>
-                      <a:ext cx="2931407" cy="1505164"/>
+                      <a:ext cx="2949556" cy="1509126"/>
                     </a:xfrm>
                     <a:prstGeom prst="rect">
                       <a:avLst/>
@@ -591,7 +638,6 @@
     <w:p>
       <w:pPr>
         <w:pStyle w:val="Standard"/>
-        <w:jc w:val="center"/>
         <w:rPr>
           <w:rFonts w:ascii="Garamond" w:hAnsi="Garamond"/>
           <w:color w:val="000000"/>
@@ -835,15 +881,6 @@
           <w:color w:val="000000"/>
         </w:rPr>
       </w:pPr>
-    </w:p>
-    <w:p>
-      <w:pPr>
-        <w:pStyle w:val="Standard"/>
-        <w:rPr>
-          <w:rFonts w:ascii="Garamond" w:hAnsi="Garamond"/>
-          <w:color w:val="000000"/>
-        </w:rPr>
-      </w:pPr>
       <w:r>
         <w:rPr>
           <w:rFonts w:ascii="Garamond" w:hAnsi="Garamond"/>
@@ -1123,21 +1160,44 @@
           <w:rFonts w:ascii="Garamond" w:hAnsi="Garamond"/>
           <w:color w:val="000000"/>
         </w:rPr>
-        <w:t xml:space="preserve"> of a rectangle and then prints the area of the rectangle.</w:t>
-      </w:r>
-    </w:p>
-    <w:p>
-      <w:pPr>
-        <w:pStyle w:val="ListParagraph"/>
-        <w:rPr>
-          <w:rFonts w:ascii="Garamond" w:hAnsi="Garamond"/>
-          <w:color w:val="000000"/>
-        </w:rPr>
-      </w:pPr>
-    </w:p>
-    <w:p>
-      <w:pPr>
-        <w:pStyle w:val="ListParagraph"/>
+        <w:t xml:space="preserve"> of a rectangle and prints the area of the rectangle.</w:t>
+      </w:r>
+      <w:r>
+        <w:rPr>
+          <w:rFonts w:ascii="Garamond" w:hAnsi="Garamond"/>
+          <w:color w:val="000000"/>
+        </w:rPr>
+        <w:t xml:space="preserve"> Then, if the area is smaller than 10, the program prints “</w:t>
+      </w:r>
+      <w:r>
+        <w:rPr>
+          <w:rFonts w:ascii="Garamond" w:hAnsi="Garamond"/>
+          <w:color w:val="000000"/>
+        </w:rPr>
+        <w:t>T</w:t>
+      </w:r>
+      <w:r>
+        <w:rPr>
+          <w:rFonts w:ascii="Garamond" w:hAnsi="Garamond"/>
+          <w:color w:val="000000"/>
+        </w:rPr>
+        <w:t>hat’s a small rectangle!”.</w:t>
+      </w:r>
+    </w:p>
+    <w:p>
+      <w:pPr>
+        <w:pStyle w:val="Standard"/>
+        <w:ind w:left="720"/>
+        <w:rPr>
+          <w:rFonts w:ascii="Garamond" w:hAnsi="Garamond"/>
+          <w:color w:val="000000"/>
+        </w:rPr>
+      </w:pPr>
+    </w:p>
+    <w:p>
+      <w:pPr>
+        <w:pStyle w:val="Standard"/>
+        <w:ind w:left="720"/>
         <w:rPr>
           <w:rFonts w:ascii="Garamond" w:hAnsi="Garamond"/>
           <w:color w:val="000000"/>
@@ -1161,28 +1221,14 @@
           <w:rFonts w:ascii="Garamond" w:hAnsi="Garamond"/>
           <w:color w:val="000000"/>
         </w:rPr>
-        <w:t xml:space="preserve">Write a program that asks the user for two numbers and then </w:t>
-      </w:r>
-      <w:r>
-        <w:rPr>
-          <w:rFonts w:ascii="Garamond" w:hAnsi="Garamond"/>
-          <w:color w:val="000000"/>
-        </w:rPr>
-        <w:t xml:space="preserve">prints </w:t>
-      </w:r>
-      <w:r>
-        <w:rPr>
-          <w:rFonts w:ascii="Garamond" w:hAnsi="Garamond"/>
-          <w:color w:val="000000"/>
-        </w:rPr>
-        <w:t>the large</w:t>
-      </w:r>
-      <w:r>
-        <w:rPr>
-          <w:rFonts w:ascii="Garamond" w:hAnsi="Garamond"/>
-          <w:color w:val="000000"/>
-        </w:rPr>
-        <w:t>r</w:t>
+        <w:t>Write a program that asks the user for the radius of a circle and prints out the area of the circle</w:t>
+      </w:r>
+      <w:r>
+        <w:rPr>
+          <w:rFonts w:ascii="Garamond" w:hAnsi="Garamond"/>
+          <w:color w:val="000000"/>
+        </w:rPr>
+        <w:t>.</w:t>
       </w:r>
       <w:r>
         <w:rPr>
@@ -1196,28 +1242,35 @@
           <w:rFonts w:ascii="Garamond" w:hAnsi="Garamond"/>
           <w:color w:val="000000"/>
         </w:rPr>
-        <w:t>one</w:t>
-      </w:r>
-      <w:r>
-        <w:rPr>
-          <w:rFonts w:ascii="Garamond" w:hAnsi="Garamond"/>
-          <w:color w:val="000000"/>
-        </w:rPr>
-        <w:t>.</w:t>
-      </w:r>
-    </w:p>
-    <w:p>
-      <w:pPr>
-        <w:pStyle w:val="Standard"/>
-        <w:rPr>
-          <w:rFonts w:ascii="Garamond" w:hAnsi="Garamond"/>
-          <w:color w:val="000000"/>
-        </w:rPr>
-      </w:pPr>
-    </w:p>
-    <w:p>
-      <w:pPr>
-        <w:pStyle w:val="Standard"/>
+        <w:t>Then, if the area is bigger than 100, the program prints “</w:t>
+      </w:r>
+      <w:r>
+        <w:rPr>
+          <w:rFonts w:ascii="Garamond" w:hAnsi="Garamond"/>
+          <w:color w:val="000000"/>
+        </w:rPr>
+        <w:t>T</w:t>
+      </w:r>
+      <w:r>
+        <w:rPr>
+          <w:rFonts w:ascii="Garamond" w:hAnsi="Garamond"/>
+          <w:color w:val="000000"/>
+        </w:rPr>
+        <w:t>hat’s a big circle!”.</w:t>
+      </w:r>
+    </w:p>
+    <w:p>
+      <w:pPr>
+        <w:pStyle w:val="ListParagraph"/>
+        <w:rPr>
+          <w:rFonts w:ascii="Garamond" w:hAnsi="Garamond"/>
+          <w:color w:val="000000"/>
+        </w:rPr>
+      </w:pPr>
+    </w:p>
+    <w:p>
+      <w:pPr>
+        <w:pStyle w:val="ListParagraph"/>
         <w:rPr>
           <w:rFonts w:ascii="Garamond" w:hAnsi="Garamond"/>
           <w:color w:val="000000"/>
@@ -1241,65 +1294,7 @@
           <w:rFonts w:ascii="Garamond" w:hAnsi="Garamond"/>
           <w:color w:val="000000"/>
         </w:rPr>
-        <w:t xml:space="preserve">Write a program that </w:t>
-      </w:r>
-      <w:r>
-        <w:rPr>
-          <w:rFonts w:ascii="Garamond" w:hAnsi="Garamond"/>
-          <w:color w:val="000000"/>
-        </w:rPr>
-        <w:t>asks the user for</w:t>
-      </w:r>
-      <w:r>
-        <w:rPr>
-          <w:rFonts w:ascii="Garamond" w:hAnsi="Garamond"/>
-          <w:color w:val="000000"/>
-        </w:rPr>
-        <w:t xml:space="preserve"> a temperature in Fahrenheit and converts it </w:t>
-      </w:r>
-      <w:proofErr w:type="gramStart"/>
-      <w:r>
-        <w:rPr>
-          <w:rFonts w:ascii="Garamond" w:hAnsi="Garamond"/>
-          <w:color w:val="000000"/>
-        </w:rPr>
-        <w:t>to</w:t>
-      </w:r>
-      <w:proofErr w:type="gramEnd"/>
-      <w:r>
-        <w:rPr>
-          <w:rFonts w:ascii="Garamond" w:hAnsi="Garamond"/>
-          <w:color w:val="000000"/>
-        </w:rPr>
-        <w:t xml:space="preserve"> Celsius. If the </w:t>
-      </w:r>
-      <w:r>
-        <w:rPr>
-          <w:rFonts w:ascii="Garamond" w:hAnsi="Garamond"/>
-          <w:color w:val="000000"/>
-        </w:rPr>
-        <w:t>temperature</w:t>
-      </w:r>
-      <w:r>
-        <w:rPr>
-          <w:rFonts w:ascii="Garamond" w:hAnsi="Garamond"/>
-          <w:color w:val="000000"/>
-        </w:rPr>
-        <w:t xml:space="preserve"> i</w:t>
-      </w:r>
-      <w:r>
-        <w:rPr>
-          <w:rFonts w:ascii="Garamond" w:hAnsi="Garamond"/>
-          <w:color w:val="000000"/>
-        </w:rPr>
-        <w:t>n</w:t>
-      </w:r>
-      <w:r>
-        <w:rPr>
-          <w:rFonts w:ascii="Garamond" w:hAnsi="Garamond"/>
-          <w:color w:val="000000"/>
-        </w:rPr>
-        <w:t xml:space="preserve"> Celsius is greater than 100, the program </w:t>
+        <w:t xml:space="preserve">Write a program that asks the user for two numbers and then </w:t>
       </w:r>
       <w:r>
         <w:rPr>
@@ -1313,21 +1308,35 @@
           <w:rFonts w:ascii="Garamond" w:hAnsi="Garamond"/>
           <w:color w:val="000000"/>
         </w:rPr>
-        <w:t xml:space="preserve">“boiling”. If the number is less than 0, the program </w:t>
-      </w:r>
-      <w:r>
-        <w:rPr>
-          <w:rFonts w:ascii="Garamond" w:hAnsi="Garamond"/>
-          <w:color w:val="000000"/>
-        </w:rPr>
-        <w:t xml:space="preserve">prints </w:t>
-      </w:r>
-      <w:r>
-        <w:rPr>
-          <w:rFonts w:ascii="Garamond" w:hAnsi="Garamond"/>
-          <w:color w:val="000000"/>
-        </w:rPr>
-        <w:t>“freezing”.</w:t>
+        <w:t>the large</w:t>
+      </w:r>
+      <w:r>
+        <w:rPr>
+          <w:rFonts w:ascii="Garamond" w:hAnsi="Garamond"/>
+          <w:color w:val="000000"/>
+        </w:rPr>
+        <w:t>r</w:t>
+      </w:r>
+      <w:r>
+        <w:rPr>
+          <w:rFonts w:ascii="Garamond" w:hAnsi="Garamond"/>
+          <w:color w:val="000000"/>
+        </w:rPr>
+        <w:t xml:space="preserve"> </w:t>
+      </w:r>
+      <w:r>
+        <w:rPr>
+          <w:rFonts w:ascii="Garamond" w:hAnsi="Garamond"/>
+          <w:color w:val="000000"/>
+        </w:rPr>
+        <w:t>one</w:t>
+      </w:r>
+      <w:r>
+        <w:rPr>
+          <w:rFonts w:ascii="Garamond" w:hAnsi="Garamond"/>
+          <w:color w:val="000000"/>
+        </w:rPr>
+        <w:t>.</w:t>
       </w:r>
     </w:p>
     <w:p>
@@ -1365,47 +1374,97 @@
           <w:rFonts w:ascii="Garamond" w:hAnsi="Garamond"/>
           <w:color w:val="000000"/>
         </w:rPr>
-        <w:t>Write a program that counts down from 10</w:t>
-      </w:r>
-      <w:r>
-        <w:rPr>
-          <w:rFonts w:ascii="Garamond" w:hAnsi="Garamond"/>
-          <w:color w:val="000000"/>
-        </w:rPr>
-        <w:t xml:space="preserve"> to 0</w:t>
-      </w:r>
-      <w:r>
-        <w:rPr>
-          <w:rFonts w:ascii="Garamond" w:hAnsi="Garamond"/>
-          <w:color w:val="000000"/>
-        </w:rPr>
-        <w:t xml:space="preserve"> and then </w:t>
-      </w:r>
-      <w:r>
-        <w:rPr>
-          <w:rFonts w:ascii="Garamond" w:hAnsi="Garamond"/>
-          <w:color w:val="000000"/>
-        </w:rPr>
-        <w:t>prints</w:t>
-      </w:r>
-      <w:r>
-        <w:rPr>
-          <w:rFonts w:ascii="Garamond" w:hAnsi="Garamond"/>
-          <w:color w:val="000000"/>
-        </w:rPr>
-        <w:t xml:space="preserve"> “blast off”</w:t>
-      </w:r>
-      <w:r>
-        <w:rPr>
-          <w:rFonts w:ascii="Garamond" w:hAnsi="Garamond"/>
-          <w:color w:val="000000"/>
-        </w:rPr>
-        <w:t>.</w:t>
-      </w:r>
-    </w:p>
-    <w:p>
-      <w:pPr>
-        <w:pStyle w:val="ListParagraph"/>
+        <w:t xml:space="preserve">Write a program that </w:t>
+      </w:r>
+      <w:r>
+        <w:rPr>
+          <w:rFonts w:ascii="Garamond" w:hAnsi="Garamond"/>
+          <w:color w:val="000000"/>
+        </w:rPr>
+        <w:t>asks the user for</w:t>
+      </w:r>
+      <w:r>
+        <w:rPr>
+          <w:rFonts w:ascii="Garamond" w:hAnsi="Garamond"/>
+          <w:color w:val="000000"/>
+        </w:rPr>
+        <w:t xml:space="preserve"> a temperature in Fahrenheit and converts it </w:t>
+      </w:r>
+      <w:proofErr w:type="gramStart"/>
+      <w:r>
+        <w:rPr>
+          <w:rFonts w:ascii="Garamond" w:hAnsi="Garamond"/>
+          <w:color w:val="000000"/>
+        </w:rPr>
+        <w:t>to</w:t>
+      </w:r>
+      <w:proofErr w:type="gramEnd"/>
+      <w:r>
+        <w:rPr>
+          <w:rFonts w:ascii="Garamond" w:hAnsi="Garamond"/>
+          <w:color w:val="000000"/>
+        </w:rPr>
+        <w:t xml:space="preserve"> Celsius. If the </w:t>
+      </w:r>
+      <w:r>
+        <w:rPr>
+          <w:rFonts w:ascii="Garamond" w:hAnsi="Garamond"/>
+          <w:color w:val="000000"/>
+        </w:rPr>
+        <w:t>temperature</w:t>
+      </w:r>
+      <w:r>
+        <w:rPr>
+          <w:rFonts w:ascii="Garamond" w:hAnsi="Garamond"/>
+          <w:color w:val="000000"/>
+        </w:rPr>
+        <w:t xml:space="preserve"> i</w:t>
+      </w:r>
+      <w:r>
+        <w:rPr>
+          <w:rFonts w:ascii="Garamond" w:hAnsi="Garamond"/>
+          <w:color w:val="000000"/>
+        </w:rPr>
+        <w:t>n</w:t>
+      </w:r>
+      <w:r>
+        <w:rPr>
+          <w:rFonts w:ascii="Garamond" w:hAnsi="Garamond"/>
+          <w:color w:val="000000"/>
+        </w:rPr>
+        <w:t xml:space="preserve"> Celsius is greater than 100, the program </w:t>
+      </w:r>
+      <w:r>
+        <w:rPr>
+          <w:rFonts w:ascii="Garamond" w:hAnsi="Garamond"/>
+          <w:color w:val="000000"/>
+        </w:rPr>
+        <w:t xml:space="preserve">prints </w:t>
+      </w:r>
+      <w:r>
+        <w:rPr>
+          <w:rFonts w:ascii="Garamond" w:hAnsi="Garamond"/>
+          <w:color w:val="000000"/>
+        </w:rPr>
+        <w:t xml:space="preserve">“boiling”. If the number is less than 0, the program </w:t>
+      </w:r>
+      <w:r>
+        <w:rPr>
+          <w:rFonts w:ascii="Garamond" w:hAnsi="Garamond"/>
+          <w:color w:val="000000"/>
+        </w:rPr>
+        <w:t xml:space="preserve">prints </w:t>
+      </w:r>
+      <w:r>
+        <w:rPr>
+          <w:rFonts w:ascii="Garamond" w:hAnsi="Garamond"/>
+          <w:color w:val="000000"/>
+        </w:rPr>
+        <w:t>“freezing”.</w:t>
+      </w:r>
+    </w:p>
+    <w:p>
+      <w:pPr>
         <w:rPr>
           <w:rFonts w:ascii="Garamond" w:hAnsi="Garamond"/>
           <w:color w:val="000000"/>
@@ -1495,15 +1554,17 @@
     <w:p>
       <w:pPr>
         <w:pStyle w:val="Standard"/>
-        <w:rPr>
-          <w:rFonts w:ascii="Garamond" w:hAnsi="Garamond"/>
-          <w:color w:val="000000"/>
-        </w:rPr>
-      </w:pPr>
-    </w:p>
-    <w:p>
-      <w:pPr>
-        <w:pStyle w:val="Standard"/>
+        <w:ind w:left="1080"/>
+        <w:rPr>
+          <w:rFonts w:ascii="Garamond" w:hAnsi="Garamond"/>
+          <w:color w:val="000000"/>
+        </w:rPr>
+      </w:pPr>
+    </w:p>
+    <w:p>
+      <w:pPr>
+        <w:pStyle w:val="Standard"/>
+        <w:ind w:left="1080"/>
         <w:rPr>
           <w:rFonts w:ascii="Garamond" w:hAnsi="Garamond"/>
           <w:color w:val="000000"/>
@@ -1527,51 +1588,21 @@
           <w:rFonts w:ascii="Garamond" w:hAnsi="Garamond"/>
           <w:color w:val="000000"/>
         </w:rPr>
-        <w:t xml:space="preserve">Write a program that asks the user for a number and then </w:t>
-      </w:r>
-      <w:proofErr w:type="gramStart"/>
-      <w:r>
-        <w:rPr>
-          <w:rFonts w:ascii="Garamond" w:hAnsi="Garamond"/>
-          <w:color w:val="000000"/>
-        </w:rPr>
-        <w:t xml:space="preserve">counts </w:t>
-      </w:r>
-      <w:r>
-        <w:rPr>
-          <w:rFonts w:ascii="Garamond" w:hAnsi="Garamond"/>
-          <w:color w:val="000000"/>
-        </w:rPr>
-        <w:t>up</w:t>
-      </w:r>
-      <w:proofErr w:type="gramEnd"/>
-      <w:r>
-        <w:rPr>
-          <w:rFonts w:ascii="Garamond" w:hAnsi="Garamond"/>
-          <w:color w:val="000000"/>
-        </w:rPr>
-        <w:t xml:space="preserve"> </w:t>
-      </w:r>
-      <w:r>
-        <w:rPr>
-          <w:rFonts w:ascii="Garamond" w:hAnsi="Garamond"/>
-          <w:color w:val="000000"/>
-        </w:rPr>
-        <w:t>from one all the way up to that number.</w:t>
-      </w:r>
-    </w:p>
-    <w:p>
-      <w:pPr>
-        <w:pStyle w:val="ListParagraph"/>
-        <w:rPr>
-          <w:rFonts w:ascii="Garamond" w:hAnsi="Garamond"/>
-          <w:color w:val="000000"/>
-        </w:rPr>
-      </w:pPr>
-    </w:p>
-    <w:p>
-      <w:pPr>
-        <w:pStyle w:val="ListParagraph"/>
+        <w:t>Write a program that quickly says all the numbers between 101 and 200.</w:t>
+      </w:r>
+    </w:p>
+    <w:p>
+      <w:pPr>
+        <w:pStyle w:val="Standard"/>
+        <w:rPr>
+          <w:rFonts w:ascii="Garamond" w:hAnsi="Garamond"/>
+          <w:color w:val="000000"/>
+        </w:rPr>
+      </w:pPr>
+    </w:p>
+    <w:p>
+      <w:pPr>
+        <w:pStyle w:val="Standard"/>
         <w:rPr>
           <w:rFonts w:ascii="Garamond" w:hAnsi="Garamond"/>
           <w:color w:val="000000"/>
@@ -1595,21 +1626,49 @@
           <w:rFonts w:ascii="Garamond" w:hAnsi="Garamond"/>
           <w:color w:val="000000"/>
         </w:rPr>
-        <w:t xml:space="preserve">(Bonus): Write a program the </w:t>
-      </w:r>
-      <w:r>
-        <w:rPr>
-          <w:rFonts w:ascii="Garamond" w:hAnsi="Garamond"/>
-          <w:color w:val="000000"/>
-        </w:rPr>
-        <w:t>prints</w:t>
-      </w:r>
-      <w:r>
-        <w:rPr>
-          <w:rFonts w:ascii="Garamond" w:hAnsi="Garamond"/>
-          <w:color w:val="000000"/>
-        </w:rPr>
-        <w:t xml:space="preserve"> the largest of three numbers given by a user.</w:t>
+        <w:t xml:space="preserve">Write a program that asks the user for a number and then counts </w:t>
+      </w:r>
+      <w:r>
+        <w:rPr>
+          <w:rFonts w:ascii="Garamond" w:hAnsi="Garamond"/>
+          <w:color w:val="000000"/>
+        </w:rPr>
+        <w:t>downs</w:t>
+      </w:r>
+      <w:r>
+        <w:rPr>
+          <w:rFonts w:ascii="Garamond" w:hAnsi="Garamond"/>
+          <w:color w:val="000000"/>
+        </w:rPr>
+        <w:t xml:space="preserve"> </w:t>
+      </w:r>
+      <w:r>
+        <w:rPr>
+          <w:rFonts w:ascii="Garamond" w:hAnsi="Garamond"/>
+          <w:color w:val="000000"/>
+        </w:rPr>
+        <w:t xml:space="preserve">from </w:t>
+      </w:r>
+      <w:r>
+        <w:rPr>
+          <w:rFonts w:ascii="Garamond" w:hAnsi="Garamond"/>
+          <w:color w:val="000000"/>
+        </w:rPr>
+        <w:t xml:space="preserve">that numbers all the way to </w:t>
+      </w:r>
+      <w:r>
+        <w:rPr>
+          <w:rFonts w:ascii="Garamond" w:hAnsi="Garamond"/>
+          <w:color w:val="000000"/>
+        </w:rPr>
+        <w:t>0</w:t>
+      </w:r>
+      <w:r>
+        <w:rPr>
+          <w:rFonts w:ascii="Garamond" w:hAnsi="Garamond"/>
+          <w:color w:val="000000"/>
+        </w:rPr>
+        <w:t>.</w:t>
       </w:r>
     </w:p>
     <w:p>
@@ -1647,7 +1706,28 @@
           <w:rFonts w:ascii="Garamond" w:hAnsi="Garamond"/>
           <w:color w:val="000000"/>
         </w:rPr>
-        <w:t xml:space="preserve">(Bonus): Create a program that asks the user for 5 numbers then prints the sum of all the numbers (hint: if you use a loop, you’ll only need to use </w:t>
+        <w:t xml:space="preserve">Write a program the </w:t>
+      </w:r>
+      <w:r>
+        <w:rPr>
+          <w:rFonts w:ascii="Garamond" w:hAnsi="Garamond"/>
+          <w:color w:val="000000"/>
+        </w:rPr>
+        <w:t>prints</w:t>
+      </w:r>
+      <w:r>
+        <w:rPr>
+          <w:rFonts w:ascii="Garamond" w:hAnsi="Garamond"/>
+          <w:color w:val="000000"/>
+        </w:rPr>
+        <w:t xml:space="preserve"> the largest of three numbers given by a user</w:t>
+      </w:r>
+      <w:r>
+        <w:rPr>
+          <w:rFonts w:ascii="Garamond" w:hAnsi="Garamond"/>
+          <w:color w:val="000000"/>
+        </w:rPr>
+        <w:t xml:space="preserve"> (hint: use the </w:t>
       </w:r>
       <w:r>
         <w:rPr>
@@ -1655,30 +1735,35 @@
           <w:color w:val="000000"/>
           <w:highlight w:val="lightGray"/>
         </w:rPr>
-        <w:t>ask and wait</w:t>
-      </w:r>
-      <w:r>
-        <w:rPr>
-          <w:rFonts w:ascii="Garamond" w:hAnsi="Garamond"/>
-          <w:color w:val="000000"/>
-        </w:rPr>
-        <w:t xml:space="preserve"> once).</w:t>
-      </w:r>
-    </w:p>
-    <w:p>
-      <w:pPr>
-        <w:pStyle w:val="Standard"/>
-        <w:ind w:left="1080"/>
-        <w:rPr>
-          <w:rFonts w:ascii="Garamond" w:hAnsi="Garamond"/>
-          <w:color w:val="000000"/>
-        </w:rPr>
-      </w:pPr>
-    </w:p>
-    <w:p>
-      <w:pPr>
-        <w:pStyle w:val="Standard"/>
-        <w:ind w:left="1080"/>
+        <w:t>and</w:t>
+      </w:r>
+      <w:r>
+        <w:rPr>
+          <w:rFonts w:ascii="Garamond" w:hAnsi="Garamond"/>
+          <w:color w:val="000000"/>
+        </w:rPr>
+        <w:t xml:space="preserve"> block)</w:t>
+      </w:r>
+      <w:r>
+        <w:rPr>
+          <w:rFonts w:ascii="Garamond" w:hAnsi="Garamond"/>
+          <w:color w:val="000000"/>
+        </w:rPr>
+        <w:t>.</w:t>
+      </w:r>
+    </w:p>
+    <w:p>
+      <w:pPr>
+        <w:pStyle w:val="ListParagraph"/>
+        <w:rPr>
+          <w:rFonts w:ascii="Garamond" w:hAnsi="Garamond"/>
+          <w:color w:val="000000"/>
+        </w:rPr>
+      </w:pPr>
+    </w:p>
+    <w:p>
+      <w:pPr>
+        <w:pStyle w:val="ListParagraph"/>
         <w:rPr>
           <w:rFonts w:ascii="Garamond" w:hAnsi="Garamond"/>
           <w:color w:val="000000"/>
@@ -1702,34 +1787,38 @@
           <w:rFonts w:ascii="Garamond" w:hAnsi="Garamond"/>
           <w:color w:val="000000"/>
         </w:rPr>
-        <w:t xml:space="preserve">(Bonus): Write a program </w:t>
-      </w:r>
-      <w:r>
-        <w:rPr>
-          <w:rFonts w:ascii="Garamond" w:hAnsi="Garamond"/>
-          <w:color w:val="000000"/>
-        </w:rPr>
-        <w:t>that prints the</w:t>
-      </w:r>
-      <w:r>
-        <w:rPr>
-          <w:rFonts w:ascii="Garamond" w:hAnsi="Garamond"/>
-          <w:color w:val="000000"/>
-        </w:rPr>
-        <w:t xml:space="preserve"> number of spaces in a sentence given by a user.</w:t>
-      </w:r>
-    </w:p>
-    <w:p>
-      <w:pPr>
-        <w:rPr>
-          <w:rFonts w:ascii="Garamond" w:hAnsi="Garamond"/>
-          <w:color w:val="000000"/>
-        </w:rPr>
-      </w:pPr>
-    </w:p>
-    <w:p>
-      <w:pPr>
-        <w:pStyle w:val="ListParagraph"/>
+        <w:t xml:space="preserve">Create a program that asks the user for 5 numbers then prints the sum of all the numbers (hint: if you use a loop, you’ll only need to use </w:t>
+      </w:r>
+      <w:r>
+        <w:rPr>
+          <w:rFonts w:ascii="Menlo" w:hAnsi="Menlo" w:cs="Menlo"/>
+          <w:color w:val="000000"/>
+          <w:highlight w:val="lightGray"/>
+        </w:rPr>
+        <w:t>ask and wait</w:t>
+      </w:r>
+      <w:r>
+        <w:rPr>
+          <w:rFonts w:ascii="Garamond" w:hAnsi="Garamond"/>
+          <w:color w:val="000000"/>
+        </w:rPr>
+        <w:t xml:space="preserve"> once).</w:t>
+      </w:r>
+    </w:p>
+    <w:p>
+      <w:pPr>
+        <w:pStyle w:val="Standard"/>
+        <w:ind w:left="1080"/>
+        <w:rPr>
+          <w:rFonts w:ascii="Garamond" w:hAnsi="Garamond"/>
+          <w:color w:val="000000"/>
+        </w:rPr>
+      </w:pPr>
+    </w:p>
+    <w:p>
+      <w:pPr>
+        <w:pStyle w:val="Standard"/>
+        <w:ind w:left="1080"/>
         <w:rPr>
           <w:rFonts w:ascii="Garamond" w:hAnsi="Garamond"/>
           <w:color w:val="000000"/>
@@ -1753,18 +1842,59 @@
           <w:rFonts w:ascii="Garamond" w:hAnsi="Garamond"/>
           <w:color w:val="000000"/>
         </w:rPr>
+        <w:t xml:space="preserve">(Bonus): Write a program </w:t>
+      </w:r>
+      <w:r>
+        <w:rPr>
+          <w:rFonts w:ascii="Garamond" w:hAnsi="Garamond"/>
+          <w:color w:val="000000"/>
+        </w:rPr>
+        <w:t>that prints the</w:t>
+      </w:r>
+      <w:r>
+        <w:rPr>
+          <w:rFonts w:ascii="Garamond" w:hAnsi="Garamond"/>
+          <w:color w:val="000000"/>
+        </w:rPr>
+        <w:t xml:space="preserve"> number of spaces in a sentence given by a user.</w:t>
+      </w:r>
+    </w:p>
+    <w:p>
+      <w:pPr>
+        <w:rPr>
+          <w:rFonts w:ascii="Garamond" w:hAnsi="Garamond"/>
+          <w:color w:val="000000"/>
+        </w:rPr>
+      </w:pPr>
+    </w:p>
+    <w:p>
+      <w:pPr>
+        <w:pStyle w:val="ListParagraph"/>
+        <w:rPr>
+          <w:rFonts w:ascii="Garamond" w:hAnsi="Garamond"/>
+          <w:color w:val="000000"/>
+        </w:rPr>
+      </w:pPr>
+    </w:p>
+    <w:p>
+      <w:pPr>
+        <w:pStyle w:val="Standard"/>
+        <w:numPr>
+          <w:ilvl w:val="1"/>
+          <w:numId w:val="1"/>
+        </w:numPr>
+        <w:rPr>
+          <w:rFonts w:ascii="Garamond" w:hAnsi="Garamond"/>
+          <w:color w:val="000000"/>
+        </w:rPr>
+      </w:pPr>
+      <w:r>
+        <w:rPr>
+          <w:rFonts w:ascii="Garamond" w:hAnsi="Garamond"/>
+          <w:color w:val="000000"/>
+        </w:rPr>
         <w:t>(Bonus): Write your own program that implements an algorithm you use in another class.</w:t>
       </w:r>
-    </w:p>
-    <w:p>
-      <w:pPr>
-        <w:pStyle w:val="Standard"/>
-        <w:ind w:left="720"/>
-        <w:rPr>
-          <w:rFonts w:ascii="Garamond" w:hAnsi="Garamond"/>
-          <w:color w:val="000000"/>
-        </w:rPr>
-      </w:pPr>
     </w:p>
     <w:sectPr>
       <w:pgSz w:w="12240" w:h="15840"/>

</xml_diff>